<commit_message>
+ update preview 1 + update source + Change logo and right_title.png
</commit_message>
<xml_diff>
--- a/document/Preview 1.docx
+++ b/document/Preview 1.docx
@@ -622,7 +622,27 @@
                 <w:szCs w:val="32"/>
                 <w:lang w:eastAsia="vi-VN"/>
               </w:rPr>
-              <w:t>Huỳnh ái Quốc</w:t>
+              <w:t xml:space="preserve">Huỳnh </w:t>
+            </w:r>
+            <w:r>
+              <w:rPr>
+                <w:rFonts w:ascii="Times New Roman" w:eastAsia="Times New Roman" w:hAnsi="Times New Roman" w:cs="Times New Roman"/>
+                <w:color w:val="000000"/>
+                <w:sz w:val="32"/>
+                <w:szCs w:val="32"/>
+                <w:lang w:val="en-US" w:eastAsia="vi-VN"/>
+              </w:rPr>
+              <w:t>Á</w:t>
+            </w:r>
+            <w:r>
+              <w:rPr>
+                <w:rFonts w:ascii="Times New Roman" w:eastAsia="Times New Roman" w:hAnsi="Times New Roman" w:cs="Times New Roman"/>
+                <w:color w:val="000000"/>
+                <w:sz w:val="32"/>
+                <w:szCs w:val="32"/>
+                <w:lang w:eastAsia="vi-VN"/>
+              </w:rPr>
+              <w:t>i Quốc</w:t>
             </w:r>
           </w:p>
           <w:p>

</xml_diff>

<commit_message>
+ update Preview 1.docx
</commit_message>
<xml_diff>
--- a/document/Preview 1.docx
+++ b/document/Preview 1.docx
@@ -10180,7 +10180,17 @@
           <w:szCs w:val="24"/>
           <w:lang w:eastAsia="vi-VN"/>
         </w:rPr>
-        <w:t>Window server 2000</w:t>
+        <w:t>Window server 200</w:t>
+      </w:r>
+      <w:r>
+        <w:rPr>
+          <w:rFonts w:ascii="Times New Roman" w:eastAsia="Times New Roman" w:hAnsi="Times New Roman" w:cs="Times New Roman"/>
+          <w:color w:val="000000"/>
+          <w:sz w:val="24"/>
+          <w:szCs w:val="24"/>
+          <w:lang w:val="en-US" w:eastAsia="vi-VN"/>
+        </w:rPr>
+        <w:t>8</w:t>
       </w:r>
       <w:r>
         <w:rPr>
@@ -10250,7 +10260,17 @@
           <w:szCs w:val="24"/>
           <w:lang w:eastAsia="vi-VN"/>
         </w:rPr>
-        <w:t>SQL server 2000</w:t>
+        <w:t>SQL server 200</w:t>
+      </w:r>
+      <w:r>
+        <w:rPr>
+          <w:rFonts w:ascii="Times New Roman" w:eastAsia="Times New Roman" w:hAnsi="Times New Roman" w:cs="Times New Roman"/>
+          <w:color w:val="000000"/>
+          <w:sz w:val="24"/>
+          <w:szCs w:val="24"/>
+          <w:lang w:val="en-US" w:eastAsia="vi-VN"/>
+        </w:rPr>
+        <w:t>5 trở lên</w:t>
       </w:r>
     </w:p>
     <w:p>

</xml_diff>